<commit_message>
REPORTGEN-556 update NIST report
</commit_message>
<xml_diff>
--- a/CastReporting.Reporting.Core/TemplatesFiles/NIST-SP800-53R4-Summary Report.docx
+++ b/CastReporting.Reporting.Core/TemplatesFiles/NIST-SP800-53R4-Summary Report.docx
@@ -7659,12 +7659,20 @@
         <w:t xml:space="preserve"> against the </w:t>
       </w:r>
       <w:r>
+        <w:t>Security and Privacy Controls for Federal Information Systems and Organizations</w:t>
+      </w:r>
+      <w:r>
+        <w:t xml:space="preserve">, </w:t>
+      </w:r>
+      <w:bookmarkStart w:id="6" w:name="_GoBack"/>
+      <w:bookmarkEnd w:id="6"/>
+      <w:r>
         <w:rPr>
           <w:rFonts w:asciiTheme="minorHAnsi" w:hAnsiTheme="minorHAnsi"/>
           <w:noProof/>
           <w:sz w:val="20"/>
         </w:rPr>
-        <w:t xml:space="preserve">Payment Card Industry (PCI) Data Security Standard, </w:t>
+        <w:t>NIST Special Publication 800-53 Revision 4</w:t>
       </w:r>
       <w:r>
         <w:rPr>
@@ -7672,15 +7680,26 @@
           <w:noProof/>
           <w:sz w:val="20"/>
         </w:rPr>
-        <w:t>Requirements and Security Assessment Procedures</w:t>
-      </w:r>
+        <w:t xml:space="preserve"> (</w:t>
+      </w:r>
+      <w:hyperlink r:id="rId11" w:history="1">
+        <w:r>
+          <w:rPr>
+            <w:rStyle w:val="Hyperlink"/>
+            <w:rFonts w:asciiTheme="minorHAnsi" w:hAnsiTheme="minorHAnsi"/>
+            <w:noProof/>
+            <w:sz w:val="20"/>
+          </w:rPr>
+          <w:t>Official Source</w:t>
+        </w:r>
+      </w:hyperlink>
       <w:r>
         <w:rPr>
           <w:rFonts w:asciiTheme="minorHAnsi" w:hAnsiTheme="minorHAnsi"/>
           <w:noProof/>
           <w:sz w:val="20"/>
         </w:rPr>
-        <w:t xml:space="preserve"> V3.1</w:t>
+        <w:t>)</w:t>
       </w:r>
       <w:r>
         <w:rPr>
@@ -7715,7 +7734,7 @@
           <w:rFonts w:eastAsia="Calibri"/>
         </w:rPr>
       </w:pPr>
-      <w:bookmarkStart w:id="6" w:name="_Toc10529937"/>
+      <w:bookmarkStart w:id="7" w:name="_Toc10529937"/>
       <w:r>
         <w:rPr>
           <w:rFonts w:eastAsia="Calibri"/>
@@ -7730,7 +7749,7 @@
         </w:rPr>
         <w:t xml:space="preserve"> High Level Overview</w:t>
       </w:r>
-      <w:bookmarkEnd w:id="6"/>
+      <w:bookmarkEnd w:id="7"/>
     </w:p>
     <w:p>
       <w:pPr>
@@ -7872,8 +7891,18 @@
                 <w:b w:val="0"/>
                 <w:lang w:val="fr-FR"/>
               </w:rPr>
-              <w:t>Total Vulnerabilities</w:t>
-            </w:r>
+              <w:t xml:space="preserve">Total </w:t>
+            </w:r>
+            <w:proofErr w:type="spellStart"/>
+            <w:r>
+              <w:rPr>
+                <w:rFonts w:ascii="Open Sans" w:hAnsi="Open Sans" w:cs="Open Sans"/>
+                <w:b w:val="0"/>
+                <w:lang w:val="fr-FR"/>
+              </w:rPr>
+              <w:t>Vulnerabilities</w:t>
+            </w:r>
+            <w:proofErr w:type="spellEnd"/>
           </w:p>
         </w:tc>
         <w:tc>
@@ -7905,8 +7934,18 @@
                 <w:b w:val="0"/>
                 <w:lang w:val="fr-FR"/>
               </w:rPr>
-              <w:t>Added Vulnerabilities</w:t>
-            </w:r>
+              <w:t xml:space="preserve">Added </w:t>
+            </w:r>
+            <w:proofErr w:type="spellStart"/>
+            <w:r>
+              <w:rPr>
+                <w:rFonts w:ascii="Open Sans" w:hAnsi="Open Sans" w:cs="Open Sans"/>
+                <w:b w:val="0"/>
+                <w:lang w:val="fr-FR"/>
+              </w:rPr>
+              <w:t>Vulnerabilities</w:t>
+            </w:r>
+            <w:proofErr w:type="spellEnd"/>
           </w:p>
         </w:tc>
         <w:tc>
@@ -7932,14 +7971,34 @@
                 <w:lang w:val="fr-FR"/>
               </w:rPr>
             </w:pPr>
+            <w:proofErr w:type="spellStart"/>
             <w:r>
               <w:rPr>
                 <w:rFonts w:ascii="Open Sans" w:hAnsi="Open Sans" w:cs="Open Sans"/>
                 <w:b w:val="0"/>
                 <w:lang w:val="fr-FR"/>
               </w:rPr>
-              <w:t>Removed Vulnerabilities</w:t>
-            </w:r>
+              <w:t>Removed</w:t>
+            </w:r>
+            <w:proofErr w:type="spellEnd"/>
+            <w:r>
+              <w:rPr>
+                <w:rFonts w:ascii="Open Sans" w:hAnsi="Open Sans" w:cs="Open Sans"/>
+                <w:b w:val="0"/>
+                <w:lang w:val="fr-FR"/>
+              </w:rPr>
+              <w:t xml:space="preserve"> </w:t>
+            </w:r>
+            <w:proofErr w:type="spellStart"/>
+            <w:r>
+              <w:rPr>
+                <w:rFonts w:ascii="Open Sans" w:hAnsi="Open Sans" w:cs="Open Sans"/>
+                <w:b w:val="0"/>
+                <w:lang w:val="fr-FR"/>
+              </w:rPr>
+              <w:t>Vulnerabilities</w:t>
+            </w:r>
+            <w:proofErr w:type="spellEnd"/>
           </w:p>
         </w:tc>
       </w:tr>
@@ -7968,13 +8027,23 @@
                 <w:lang w:val="fr-FR"/>
               </w:rPr>
             </w:pPr>
+            <w:proofErr w:type="spellStart"/>
             <w:r>
               <w:rPr>
                 <w:rFonts w:ascii="Open Sans" w:hAnsi="Open Sans" w:cs="Open Sans"/>
                 <w:b w:val="0"/>
                 <w:lang w:val="fr-FR"/>
               </w:rPr>
-              <w:t>Requirement 1</w:t>
+              <w:t>Requirement</w:t>
+            </w:r>
+            <w:proofErr w:type="spellEnd"/>
+            <w:r>
+              <w:rPr>
+                <w:rFonts w:ascii="Open Sans" w:hAnsi="Open Sans" w:cs="Open Sans"/>
+                <w:b w:val="0"/>
+                <w:lang w:val="fr-FR"/>
+              </w:rPr>
+              <w:t xml:space="preserve"> 1</w:t>
             </w:r>
           </w:p>
         </w:tc>
@@ -8094,13 +8163,23 @@
                 <w:lang w:val="fr-FR"/>
               </w:rPr>
             </w:pPr>
+            <w:proofErr w:type="spellStart"/>
             <w:r>
               <w:rPr>
                 <w:rFonts w:ascii="Open Sans" w:hAnsi="Open Sans" w:cs="Open Sans"/>
                 <w:b w:val="0"/>
                 <w:lang w:val="fr-FR"/>
               </w:rPr>
-              <w:t>Requirement 2</w:t>
+              <w:t>Requirement</w:t>
+            </w:r>
+            <w:proofErr w:type="spellEnd"/>
+            <w:r>
+              <w:rPr>
+                <w:rFonts w:ascii="Open Sans" w:hAnsi="Open Sans" w:cs="Open Sans"/>
+                <w:b w:val="0"/>
+                <w:lang w:val="fr-FR"/>
+              </w:rPr>
+              <w:t xml:space="preserve"> 2</w:t>
             </w:r>
           </w:p>
         </w:tc>
@@ -8395,7 +8474,7 @@
           <w:rFonts w:eastAsia="Calibri"/>
         </w:rPr>
       </w:pPr>
-      <w:bookmarkStart w:id="7" w:name="_Toc10529938"/>
+      <w:bookmarkStart w:id="8" w:name="_Toc10529938"/>
       <w:r>
         <w:rPr>
           <w:rFonts w:eastAsia="Calibri"/>
@@ -8404,7 +8483,7 @@
         <w:lastRenderedPageBreak/>
         <w:t>NIST-SP-800-53R4-AC</w:t>
       </w:r>
-      <w:bookmarkEnd w:id="7"/>
+      <w:bookmarkEnd w:id="8"/>
     </w:p>
     <w:p>
       <w:pPr>
@@ -9518,7 +9597,7 @@
           <w:rFonts w:eastAsia="Calibri"/>
         </w:rPr>
       </w:pPr>
-      <w:bookmarkStart w:id="8" w:name="_Toc10529939"/>
+      <w:bookmarkStart w:id="9" w:name="_Toc10529939"/>
       <w:r>
         <w:rPr>
           <w:rFonts w:eastAsia="Calibri"/>
@@ -9526,7 +9605,7 @@
         </w:rPr>
         <w:t>NIST-SP-800-53R4-AU</w:t>
       </w:r>
-      <w:bookmarkEnd w:id="8"/>
+      <w:bookmarkEnd w:id="9"/>
     </w:p>
     <w:p>
       <w:pPr>
@@ -9555,28 +9634,7 @@
         <w:t xml:space="preserve">NIST-SP-800-53R4 </w:t>
       </w:r>
       <w:r>
-        <w:t>A</w:t>
-      </w:r>
-      <w:r>
-        <w:t>udit</w:t>
-      </w:r>
-      <w:r>
-        <w:t xml:space="preserve"> </w:t>
-      </w:r>
-      <w:r>
-        <w:t>and</w:t>
-      </w:r>
-      <w:r>
-        <w:t xml:space="preserve"> A</w:t>
-      </w:r>
-      <w:r>
-        <w:t>ccountability</w:t>
-      </w:r>
-      <w:r>
-        <w:t xml:space="preserve"> C</w:t>
-      </w:r>
-      <w:r>
-        <w:t>ontrols</w:t>
+        <w:t>Audit and Accountability Controls</w:t>
       </w:r>
       <w:r>
         <w:rPr>
@@ -10654,7 +10712,7 @@
           <w:rFonts w:eastAsia="Calibri"/>
         </w:rPr>
       </w:pPr>
-      <w:bookmarkStart w:id="9" w:name="_Toc10529940"/>
+      <w:bookmarkStart w:id="10" w:name="_Toc10529940"/>
       <w:r>
         <w:rPr>
           <w:rFonts w:eastAsia="Calibri"/>
@@ -10663,7 +10721,7 @@
         <w:lastRenderedPageBreak/>
         <w:t>NIST-SP-800-53R4-CA</w:t>
       </w:r>
-      <w:bookmarkEnd w:id="9"/>
+      <w:bookmarkEnd w:id="10"/>
     </w:p>
     <w:p>
       <w:pPr>
@@ -11754,7 +11812,7 @@
           <w:rFonts w:eastAsia="Calibri"/>
         </w:rPr>
       </w:pPr>
-      <w:bookmarkStart w:id="10" w:name="_Toc10529941"/>
+      <w:bookmarkStart w:id="11" w:name="_Toc10529941"/>
       <w:r>
         <w:rPr>
           <w:rFonts w:eastAsia="Calibri"/>
@@ -11762,7 +11820,7 @@
         </w:rPr>
         <w:t>NIST-SP-800-53R4-CM</w:t>
       </w:r>
-      <w:bookmarkEnd w:id="10"/>
+      <w:bookmarkEnd w:id="11"/>
     </w:p>
     <w:p>
       <w:pPr>
@@ -12860,7 +12918,7 @@
           <w:rFonts w:eastAsia="Calibri"/>
         </w:rPr>
       </w:pPr>
-      <w:bookmarkStart w:id="11" w:name="_Toc10529942"/>
+      <w:bookmarkStart w:id="12" w:name="_Toc10529942"/>
       <w:r>
         <w:rPr>
           <w:rFonts w:eastAsia="Calibri"/>
@@ -12869,7 +12927,7 @@
         <w:lastRenderedPageBreak/>
         <w:t>NIST-SP-800-53R4-IA</w:t>
       </w:r>
-      <w:bookmarkEnd w:id="11"/>
+      <w:bookmarkEnd w:id="12"/>
     </w:p>
     <w:p>
       <w:pPr>
@@ -13974,7 +14032,7 @@
           <w:rFonts w:eastAsia="Calibri"/>
         </w:rPr>
       </w:pPr>
-      <w:bookmarkStart w:id="12" w:name="_Toc10529943"/>
+      <w:bookmarkStart w:id="13" w:name="_Toc10529943"/>
       <w:r>
         <w:rPr>
           <w:rFonts w:eastAsia="Calibri"/>
@@ -13982,7 +14040,7 @@
         </w:rPr>
         <w:t>NIST-SP-800-53R4-SA</w:t>
       </w:r>
-      <w:bookmarkEnd w:id="12"/>
+      <w:bookmarkEnd w:id="13"/>
     </w:p>
     <w:p>
       <w:pPr>
@@ -15080,7 +15138,7 @@
           <w:rFonts w:eastAsia="Calibri"/>
         </w:rPr>
       </w:pPr>
-      <w:bookmarkStart w:id="13" w:name="_Toc10529944"/>
+      <w:bookmarkStart w:id="14" w:name="_Toc10529944"/>
       <w:r>
         <w:rPr>
           <w:rFonts w:eastAsia="Calibri"/>
@@ -15089,7 +15147,7 @@
         <w:lastRenderedPageBreak/>
         <w:t>NIST-SP-800-53R4-SC</w:t>
       </w:r>
-      <w:bookmarkEnd w:id="13"/>
+      <w:bookmarkEnd w:id="14"/>
     </w:p>
     <w:p>
       <w:pPr>
@@ -16181,7 +16239,7 @@
           <w:rFonts w:eastAsia="Calibri"/>
         </w:rPr>
       </w:pPr>
-      <w:bookmarkStart w:id="14" w:name="_Toc10529945"/>
+      <w:bookmarkStart w:id="15" w:name="_Toc10529945"/>
       <w:r>
         <w:rPr>
           <w:rFonts w:eastAsia="Calibri"/>
@@ -16189,8 +16247,6 @@
         </w:rPr>
         <w:t>NIST-SP-800-53R4-SI</w:t>
       </w:r>
-      <w:bookmarkStart w:id="15" w:name="_GoBack"/>
-      <w:bookmarkEnd w:id="14"/>
       <w:bookmarkEnd w:id="15"/>
     </w:p>
     <w:p>
@@ -17352,7 +17408,7 @@
       <w:r>
         <w:t xml:space="preserve">For more information on CAST Software Intelligence, visit - </w:t>
       </w:r>
-      <w:hyperlink r:id="rId11" w:history="1">
+      <w:hyperlink r:id="rId12" w:history="1">
         <w:r>
           <w:rPr>
             <w:rStyle w:val="Hyperlink"/>
@@ -17432,7 +17488,7 @@
                     <pic:cNvPicPr/>
                   </pic:nvPicPr>
                   <pic:blipFill>
-                    <a:blip r:embed="rId12">
+                    <a:blip r:embed="rId13">
                       <a:extLst>
                         <a:ext uri="{28A0092B-C50C-407E-A947-70E740481C1C}">
                           <a14:useLocalDpi xmlns:a14="http://schemas.microsoft.com/office/drawing/2010/main" val="0"/>
@@ -17482,9 +17538,9 @@
       </w:pPr>
     </w:p>
     <w:sectPr>
-      <w:headerReference w:type="default" r:id="rId13"/>
-      <w:footerReference w:type="default" r:id="rId14"/>
-      <w:headerReference w:type="first" r:id="rId15"/>
+      <w:headerReference w:type="default" r:id="rId14"/>
+      <w:footerReference w:type="default" r:id="rId15"/>
+      <w:headerReference w:type="first" r:id="rId16"/>
       <w:pgSz w:w="11907" w:h="16840" w:code="9"/>
       <w:pgMar w:top="851" w:right="540" w:bottom="1418" w:left="1440" w:header="630" w:footer="312" w:gutter="0"/>
       <w:pgNumType w:start="1"/>
@@ -23719,6 +23775,18 @@
       <w:shd w:val="clear" w:color="auto" w:fill="E1DFDD"/>
     </w:rPr>
   </w:style>
+  <w:style w:type="character" w:styleId="UnresolvedMention">
+    <w:name w:val="Unresolved Mention"/>
+    <w:basedOn w:val="DefaultParagraphFont"/>
+    <w:uiPriority w:val="99"/>
+    <w:semiHidden/>
+    <w:unhideWhenUsed/>
+    <w:rsid w:val="00BF5618"/>
+    <w:rPr>
+      <w:color w:val="605E5C"/>
+      <w:shd w:val="clear" w:color="auto" w:fill="E1DFDD"/>
+    </w:rPr>
+  </w:style>
 </w:styles>
 </file>
 
@@ -24894,7 +24962,7 @@
 </file>
 
 <file path=customXml/itemProps2.xml><?xml version="1.0" encoding="utf-8"?>
-<ds:datastoreItem xmlns:ds="http://schemas.openxmlformats.org/officeDocument/2006/customXml" ds:itemID="{00AB7FD0-A271-4AB3-A42D-5534D99DC50E}">
+<ds:datastoreItem xmlns:ds="http://schemas.openxmlformats.org/officeDocument/2006/customXml" ds:itemID="{B8151D7B-C292-4738-9894-F5E4AD2570AF}">
   <ds:schemaRefs>
     <ds:schemaRef ds:uri="http://schemas.openxmlformats.org/officeDocument/2006/bibliography"/>
   </ds:schemaRefs>

</xml_diff>

<commit_message>
REPORTGEN-556 update security templates
</commit_message>
<xml_diff>
--- a/CastReporting.Reporting.Core/TemplatesFiles/NIST-SP800-53R4-Summary Report.docx
+++ b/CastReporting.Reporting.Core/TemplatesFiles/NIST-SP800-53R4-Summary Report.docx
@@ -6649,8 +6649,6 @@
       <w:r>
         <w:t>NIST</w:t>
       </w:r>
-      <w:bookmarkStart w:id="3" w:name="_GoBack"/>
-      <w:bookmarkEnd w:id="3"/>
       <w:r>
         <w:t xml:space="preserve"> standards</w:t>
       </w:r>
@@ -6685,22 +6683,22 @@
           <w:lang w:val="en-US"/>
         </w:rPr>
       </w:pPr>
-      <w:bookmarkStart w:id="4" w:name="_Toc380677725"/>
-      <w:bookmarkStart w:id="5" w:name="_Toc10529935"/>
+      <w:bookmarkStart w:id="3" w:name="_Toc380677725"/>
+      <w:bookmarkStart w:id="4" w:name="_Toc10529935"/>
       <w:r>
         <w:rPr>
           <w:lang w:val="en-US"/>
         </w:rPr>
         <w:t xml:space="preserve">Application </w:t>
       </w:r>
+      <w:bookmarkEnd w:id="3"/>
+      <w:r>
+        <w:rPr>
+          <w:lang w:val="en-US"/>
+        </w:rPr>
+        <w:t>Characteristics</w:t>
+      </w:r>
       <w:bookmarkEnd w:id="4"/>
-      <w:r>
-        <w:rPr>
-          <w:lang w:val="en-US"/>
-        </w:rPr>
-        <w:t>Characteristics</w:t>
-      </w:r>
-      <w:bookmarkEnd w:id="5"/>
     </w:p>
     <w:p>
       <w:pPr>
@@ -7587,7 +7585,7 @@
           <w:sz w:val="22"/>
         </w:rPr>
       </w:pPr>
-      <w:bookmarkStart w:id="6" w:name="_Toc10529936"/>
+      <w:bookmarkStart w:id="5" w:name="_Toc10529936"/>
       <w:r>
         <w:lastRenderedPageBreak/>
         <w:t>NIST SP 800 53R4</w:t>
@@ -7598,7 +7596,7 @@
       <w:r>
         <w:t xml:space="preserve"> Overview</w:t>
       </w:r>
-      <w:bookmarkEnd w:id="6"/>
+      <w:bookmarkEnd w:id="5"/>
     </w:p>
     <w:p>
       <w:pPr>
@@ -7729,7 +7727,7 @@
           <w:rFonts w:eastAsia="Calibri"/>
         </w:rPr>
       </w:pPr>
-      <w:bookmarkStart w:id="7" w:name="_Toc10529937"/>
+      <w:bookmarkStart w:id="6" w:name="_Toc10529937"/>
       <w:r>
         <w:rPr>
           <w:rFonts w:eastAsia="Calibri"/>
@@ -7744,7 +7742,7 @@
         </w:rPr>
         <w:t xml:space="preserve"> High Level Overview</w:t>
       </w:r>
-      <w:bookmarkEnd w:id="7"/>
+      <w:bookmarkEnd w:id="6"/>
     </w:p>
     <w:p>
       <w:pPr>
@@ -7886,8 +7884,18 @@
                 <w:b w:val="0"/>
                 <w:lang w:val="fr-FR"/>
               </w:rPr>
-              <w:t>Total Vulnerabilities</w:t>
-            </w:r>
+              <w:t xml:space="preserve">Total </w:t>
+            </w:r>
+            <w:proofErr w:type="spellStart"/>
+            <w:r>
+              <w:rPr>
+                <w:rFonts w:ascii="Open Sans" w:hAnsi="Open Sans" w:cs="Open Sans"/>
+                <w:b w:val="0"/>
+                <w:lang w:val="fr-FR"/>
+              </w:rPr>
+              <w:t>Vulnerabilities</w:t>
+            </w:r>
+            <w:proofErr w:type="spellEnd"/>
           </w:p>
         </w:tc>
         <w:tc>
@@ -7919,8 +7927,18 @@
                 <w:b w:val="0"/>
                 <w:lang w:val="fr-FR"/>
               </w:rPr>
-              <w:t>Added Vulnerabilities</w:t>
-            </w:r>
+              <w:t xml:space="preserve">Added </w:t>
+            </w:r>
+            <w:proofErr w:type="spellStart"/>
+            <w:r>
+              <w:rPr>
+                <w:rFonts w:ascii="Open Sans" w:hAnsi="Open Sans" w:cs="Open Sans"/>
+                <w:b w:val="0"/>
+                <w:lang w:val="fr-FR"/>
+              </w:rPr>
+              <w:t>Vulnerabilities</w:t>
+            </w:r>
+            <w:proofErr w:type="spellEnd"/>
           </w:p>
         </w:tc>
         <w:tc>
@@ -7946,14 +7964,34 @@
                 <w:lang w:val="fr-FR"/>
               </w:rPr>
             </w:pPr>
+            <w:proofErr w:type="spellStart"/>
             <w:r>
               <w:rPr>
                 <w:rFonts w:ascii="Open Sans" w:hAnsi="Open Sans" w:cs="Open Sans"/>
                 <w:b w:val="0"/>
                 <w:lang w:val="fr-FR"/>
               </w:rPr>
-              <w:t>Removed Vulnerabilities</w:t>
-            </w:r>
+              <w:t>Removed</w:t>
+            </w:r>
+            <w:proofErr w:type="spellEnd"/>
+            <w:r>
+              <w:rPr>
+                <w:rFonts w:ascii="Open Sans" w:hAnsi="Open Sans" w:cs="Open Sans"/>
+                <w:b w:val="0"/>
+                <w:lang w:val="fr-FR"/>
+              </w:rPr>
+              <w:t xml:space="preserve"> </w:t>
+            </w:r>
+            <w:proofErr w:type="spellStart"/>
+            <w:r>
+              <w:rPr>
+                <w:rFonts w:ascii="Open Sans" w:hAnsi="Open Sans" w:cs="Open Sans"/>
+                <w:b w:val="0"/>
+                <w:lang w:val="fr-FR"/>
+              </w:rPr>
+              <w:t>Vulnerabilities</w:t>
+            </w:r>
+            <w:proofErr w:type="spellEnd"/>
           </w:p>
         </w:tc>
       </w:tr>
@@ -7982,13 +8020,23 @@
                 <w:lang w:val="fr-FR"/>
               </w:rPr>
             </w:pPr>
+            <w:proofErr w:type="spellStart"/>
             <w:r>
               <w:rPr>
                 <w:rFonts w:ascii="Open Sans" w:hAnsi="Open Sans" w:cs="Open Sans"/>
                 <w:b w:val="0"/>
                 <w:lang w:val="fr-FR"/>
               </w:rPr>
-              <w:t>Requirement 1</w:t>
+              <w:t>Requirement</w:t>
+            </w:r>
+            <w:proofErr w:type="spellEnd"/>
+            <w:r>
+              <w:rPr>
+                <w:rFonts w:ascii="Open Sans" w:hAnsi="Open Sans" w:cs="Open Sans"/>
+                <w:b w:val="0"/>
+                <w:lang w:val="fr-FR"/>
+              </w:rPr>
+              <w:t xml:space="preserve"> 1</w:t>
             </w:r>
           </w:p>
         </w:tc>
@@ -8108,13 +8156,23 @@
                 <w:lang w:val="fr-FR"/>
               </w:rPr>
             </w:pPr>
+            <w:proofErr w:type="spellStart"/>
             <w:r>
               <w:rPr>
                 <w:rFonts w:ascii="Open Sans" w:hAnsi="Open Sans" w:cs="Open Sans"/>
                 <w:b w:val="0"/>
                 <w:lang w:val="fr-FR"/>
               </w:rPr>
-              <w:t>Requirement 2</w:t>
+              <w:t>Requirement</w:t>
+            </w:r>
+            <w:proofErr w:type="spellEnd"/>
+            <w:r>
+              <w:rPr>
+                <w:rFonts w:ascii="Open Sans" w:hAnsi="Open Sans" w:cs="Open Sans"/>
+                <w:b w:val="0"/>
+                <w:lang w:val="fr-FR"/>
+              </w:rPr>
+              <w:t xml:space="preserve"> 2</w:t>
             </w:r>
           </w:p>
         </w:tc>
@@ -8399,6 +8457,8 @@
         </w:rPr>
         <w:br w:type="page"/>
       </w:r>
+      <w:bookmarkStart w:id="7" w:name="_GoBack"/>
+      <w:bookmarkEnd w:id="7"/>
     </w:p>
     <w:p>
       <w:pPr>
@@ -9569,15 +9629,12 @@
         <w:t xml:space="preserve">NIST-SP-800-53R4 </w:t>
       </w:r>
       <w:r>
-        <w:t>Audit and Accountability Controls</w:t>
-      </w:r>
-      <w:r>
         <w:rPr>
           <w:rFonts w:asciiTheme="minorHAnsi" w:hAnsiTheme="minorHAnsi" w:cstheme="minorHAnsi"/>
           <w:sz w:val="20"/>
           <w:szCs w:val="20"/>
         </w:rPr>
-        <w:t xml:space="preserve"> that </w:t>
+        <w:t>Audit and Accountability Controls</w:t>
       </w:r>
       <w:r>
         <w:rPr>
@@ -9585,7 +9642,7 @@
           <w:sz w:val="20"/>
           <w:szCs w:val="20"/>
         </w:rPr>
-        <w:t>had any findings in this application</w:t>
+        <w:t xml:space="preserve"> that </w:t>
       </w:r>
       <w:r>
         <w:rPr>
@@ -9593,7 +9650,7 @@
           <w:sz w:val="20"/>
           <w:szCs w:val="20"/>
         </w:rPr>
-        <w:t>.</w:t>
+        <w:t>had any findings in this application.</w:t>
       </w:r>
     </w:p>
     <w:tbl>
@@ -24897,7 +24954,7 @@
 </file>
 
 <file path=customXml/itemProps2.xml><?xml version="1.0" encoding="utf-8"?>
-<ds:datastoreItem xmlns:ds="http://schemas.openxmlformats.org/officeDocument/2006/customXml" ds:itemID="{D48EADFC-B8A4-4EDC-BCC1-C69158651E24}">
+<ds:datastoreItem xmlns:ds="http://schemas.openxmlformats.org/officeDocument/2006/customXml" ds:itemID="{7D080A65-497F-4A0B-8C21-06A5BA7D17CD}">
   <ds:schemaRefs>
     <ds:schemaRef ds:uri="http://schemas.openxmlformats.org/officeDocument/2006/bibliography"/>
   </ds:schemaRefs>

</xml_diff>